<commit_message>
Risolto Errore Grammaticamale in CockBurn
</commit_message>
<xml_diff>
--- a/Requisiti_Del_Sistema/Cockburn/Cockburn template.docx
+++ b/Requisiti_Del_Sistema/Cockburn/Cockburn template.docx
@@ -1125,18 +1125,8 @@
                 <w:color w:val="1F3864" w:themeColor="accent1" w:themeShade="80"/>
                 <w:lang w:val="en-US"/>
               </w:rPr>
-              <w:t xml:space="preserve">Exception 1 </w:t>
+              <w:t>Ex</w:t>
             </w:r>
-          </w:p>
-          <w:p>
-            <w:pPr>
-              <w:rPr>
-                <w:i/>
-                <w:iCs/>
-                <w:color w:val="1F3864" w:themeColor="accent1" w:themeShade="80"/>
-                <w:lang w:val="en-US"/>
-              </w:rPr>
-            </w:pPr>
             <w:r>
               <w:rPr>
                 <w:i/>
@@ -1144,9 +1134,18 @@
                 <w:color w:val="1F3864" w:themeColor="accent1" w:themeShade="80"/>
                 <w:lang w:val="en-US"/>
               </w:rPr>
-              <w:t xml:space="preserve">(Short </w:t>
+              <w:t>tension Point</w:t>
             </w:r>
-            <w:proofErr w:type="gramStart"/>
+          </w:p>
+          <w:p>
+            <w:pPr>
+              <w:rPr>
+                <w:i/>
+                <w:iCs/>
+                <w:color w:val="1F3864" w:themeColor="accent1" w:themeShade="80"/>
+                <w:lang w:val="en-US"/>
+              </w:rPr>
+            </w:pPr>
             <w:r>
               <w:rPr>
                 <w:i/>
@@ -1154,9 +1153,17 @@
                 <w:color w:val="1F3864" w:themeColor="accent1" w:themeShade="80"/>
                 <w:lang w:val="en-US"/>
               </w:rPr>
-              <w:t>Description(</w:t>
+              <w:t>(Short Description</w:t>
             </w:r>
-            <w:proofErr w:type="gramEnd"/>
+            <w:r>
+              <w:rPr>
+                <w:i/>
+                <w:iCs/>
+                <w:color w:val="1F3864" w:themeColor="accent1" w:themeShade="80"/>
+                <w:lang w:val="en-US"/>
+              </w:rPr>
+              <w:t>)</w:t>
+            </w:r>
           </w:p>
         </w:tc>
         <w:tc>
@@ -1909,8 +1916,18 @@
                 <w:color w:val="1F3864" w:themeColor="accent1" w:themeShade="80"/>
                 <w:lang w:val="en-US"/>
               </w:rPr>
-              <w:t xml:space="preserve">Exception </w:t>
+              <w:t>Extension Point</w:t>
             </w:r>
+          </w:p>
+          <w:p>
+            <w:pPr>
+              <w:rPr>
+                <w:i/>
+                <w:iCs/>
+                <w:color w:val="1F3864" w:themeColor="accent1" w:themeShade="80"/>
+                <w:lang w:val="en-US"/>
+              </w:rPr>
+            </w:pPr>
             <w:r>
               <w:rPr>
                 <w:i/>
@@ -1918,35 +1935,7 @@
                 <w:color w:val="1F3864" w:themeColor="accent1" w:themeShade="80"/>
                 <w:lang w:val="en-US"/>
               </w:rPr>
-              <w:t>n</w:t>
-            </w:r>
-          </w:p>
-          <w:p>
-            <w:pPr>
-              <w:rPr>
-                <w:i/>
-                <w:iCs/>
-                <w:color w:val="1F3864" w:themeColor="accent1" w:themeShade="80"/>
-                <w:lang w:val="en-US"/>
-              </w:rPr>
-            </w:pPr>
-            <w:r>
-              <w:rPr>
-                <w:i/>
-                <w:iCs/>
-                <w:color w:val="1F3864" w:themeColor="accent1" w:themeShade="80"/>
-                <w:lang w:val="en-US"/>
-              </w:rPr>
-              <w:t>(Short Description</w:t>
-            </w:r>
-            <w:r>
-              <w:rPr>
-                <w:i/>
-                <w:iCs/>
-                <w:color w:val="1F3864" w:themeColor="accent1" w:themeShade="80"/>
-                <w:lang w:val="en-US"/>
-              </w:rPr>
-              <w:t>)</w:t>
+              <w:t>(Short Description)</w:t>
             </w:r>
           </w:p>
         </w:tc>

</xml_diff>

<commit_message>
Aggiunto CockBurn Lascia Recensione(da finire incompleto)
</commit_message>
<xml_diff>
--- a/Requisiti_Del_Sistema/Cockburn/Cockburn template.docx
+++ b/Requisiti_Del_Sistema/Cockburn/Cockburn template.docx
@@ -1916,16 +1916,7 @@
                 <w:color w:val="1F3864" w:themeColor="accent1" w:themeShade="80"/>
                 <w:lang w:val="en-US"/>
               </w:rPr>
-              <w:t>Ex</w:t>
-            </w:r>
-            <w:r>
-              <w:rPr>
-                <w:i/>
-                <w:iCs/>
-                <w:color w:val="1F3864" w:themeColor="accent1" w:themeShade="80"/>
-                <w:lang w:val="en-US"/>
-              </w:rPr>
-              <w:t>tension Point</w:t>
+              <w:t>Extension Point</w:t>
             </w:r>
           </w:p>
           <w:p>

</xml_diff>